<commit_message>
Check Sample Pseuodocoes & Flowcharts Doc for Assignemnt3
</commit_message>
<xml_diff>
--- a/Day1/Sample Pseuodocoes & Flowcharts.docx
+++ b/Day1/Sample Pseuodocoes & Flowcharts.docx
@@ -176,110 +176,766 @@
     <w:p/>
     <w:p/>
     <w:p/>
-    <w:p/>
     <w:p>
       <w:r>
         <w:t>Pseudocode for Fibonacci Series up to n numbers:</w:t>
       </w:r>
     </w:p>
     <w:p>
-      <w:r>
+      <w:pPr>
+        <w:pStyle w:val="NoSpacing"/>
+        <w:pBdr>
+          <w:top w:val="single" w:sz="4" w:space="1" w:color="auto"/>
+          <w:left w:val="single" w:sz="4" w:space="4" w:color="auto"/>
+          <w:bottom w:val="single" w:sz="4" w:space="1" w:color="auto"/>
+          <w:right w:val="single" w:sz="4" w:space="4" w:color="auto"/>
+        </w:pBdr>
+      </w:pPr>
+      <w:r>
+        <w:t>Input n</w:t>
+      </w:r>
+    </w:p>
+    <w:p>
+      <w:pPr>
+        <w:pStyle w:val="NoSpacing"/>
+        <w:pBdr>
+          <w:top w:val="single" w:sz="4" w:space="1" w:color="auto"/>
+          <w:left w:val="single" w:sz="4" w:space="4" w:color="auto"/>
+          <w:bottom w:val="single" w:sz="4" w:space="1" w:color="auto"/>
+          <w:right w:val="single" w:sz="4" w:space="4" w:color="auto"/>
+        </w:pBdr>
+        <w:rPr>
+          <w:sz w:val="18"/>
+          <w:szCs w:val="18"/>
+        </w:rPr>
+      </w:pPr>
+      <w:r>
+        <w:rPr>
+          <w:sz w:val="18"/>
+          <w:szCs w:val="18"/>
+        </w:rPr>
+        <w:t>Call</w:t>
+      </w:r>
+      <w:r>
+        <w:rPr>
+          <w:sz w:val="18"/>
+          <w:szCs w:val="18"/>
+        </w:rPr>
+        <w:t xml:space="preserve"> </w:t>
+      </w:r>
+      <w:r>
+        <w:t>Fibonacci(n)</w:t>
+      </w:r>
+    </w:p>
+    <w:p>
+      <w:pPr>
+        <w:pStyle w:val="NoSpacing"/>
+        <w:pBdr>
+          <w:top w:val="single" w:sz="4" w:space="1" w:color="auto"/>
+          <w:left w:val="single" w:sz="4" w:space="4" w:color="auto"/>
+          <w:bottom w:val="single" w:sz="4" w:space="1" w:color="auto"/>
+          <w:right w:val="single" w:sz="4" w:space="4" w:color="auto"/>
+        </w:pBdr>
+        <w:rPr>
+          <w:rStyle w:val="HTMLCode"/>
+          <w:rFonts w:eastAsiaTheme="minorHAnsi"/>
+          <w:sz w:val="18"/>
+          <w:szCs w:val="18"/>
+        </w:rPr>
+      </w:pPr>
+      <w:r>
+        <w:rPr>
+          <w:rStyle w:val="hljs-keyword"/>
+          <w:sz w:val="18"/>
+          <w:szCs w:val="18"/>
+        </w:rPr>
+        <w:t>INPUT</w:t>
+      </w:r>
+      <w:r>
+        <w:rPr>
+          <w:rStyle w:val="HTMLCode"/>
+          <w:rFonts w:eastAsiaTheme="minorHAnsi"/>
+          <w:sz w:val="18"/>
+          <w:szCs w:val="18"/>
+        </w:rPr>
+        <w:t xml:space="preserve"> </w:t>
+      </w:r>
+      <w:proofErr w:type="spellStart"/>
+      <w:r>
+        <w:rPr>
+          <w:rStyle w:val="HTMLCode"/>
+          <w:rFonts w:eastAsiaTheme="minorHAnsi"/>
+          <w:sz w:val="18"/>
+          <w:szCs w:val="18"/>
+        </w:rPr>
+        <w:t>num</w:t>
+      </w:r>
+      <w:proofErr w:type="spellEnd"/>
+    </w:p>
+    <w:p>
+      <w:pPr>
+        <w:pStyle w:val="NoSpacing"/>
+        <w:pBdr>
+          <w:top w:val="single" w:sz="4" w:space="1" w:color="auto"/>
+          <w:left w:val="single" w:sz="4" w:space="4" w:color="auto"/>
+          <w:bottom w:val="single" w:sz="4" w:space="1" w:color="auto"/>
+          <w:right w:val="single" w:sz="4" w:space="4" w:color="auto"/>
+        </w:pBdr>
+        <w:rPr>
+          <w:rStyle w:val="HTMLCode"/>
+          <w:rFonts w:eastAsiaTheme="minorHAnsi"/>
+          <w:sz w:val="18"/>
+          <w:szCs w:val="18"/>
+        </w:rPr>
+      </w:pPr>
+      <w:r>
+        <w:rPr>
+          <w:rStyle w:val="HTMLCode"/>
+          <w:rFonts w:eastAsiaTheme="minorHAnsi"/>
+          <w:sz w:val="18"/>
+          <w:szCs w:val="18"/>
+        </w:rPr>
+        <w:t>fact</w:t>
+      </w:r>
+      <w:r>
+        <w:rPr>
+          <w:rStyle w:val="HTMLCode"/>
+          <w:rFonts w:eastAsiaTheme="minorHAnsi"/>
+          <w:sz w:val="18"/>
+          <w:szCs w:val="18"/>
+        </w:rPr>
+        <w:t xml:space="preserve"> = </w:t>
+      </w:r>
+      <w:r>
+        <w:rPr>
+          <w:sz w:val="18"/>
+          <w:szCs w:val="18"/>
+        </w:rPr>
+        <w:t>Factoria</w:t>
+      </w:r>
+      <w:r>
+        <w:rPr>
+          <w:sz w:val="18"/>
+          <w:szCs w:val="18"/>
+        </w:rPr>
+        <w:t>l</w:t>
+      </w:r>
+      <w:r>
+        <w:rPr>
+          <w:rStyle w:val="HTMLCode"/>
+          <w:rFonts w:eastAsiaTheme="minorHAnsi"/>
+          <w:sz w:val="18"/>
+          <w:szCs w:val="18"/>
+        </w:rPr>
+        <w:t>(</w:t>
+      </w:r>
+      <w:proofErr w:type="spellStart"/>
+      <w:r>
+        <w:rPr>
+          <w:rStyle w:val="HTMLCode"/>
+          <w:rFonts w:eastAsiaTheme="minorHAnsi"/>
+          <w:sz w:val="18"/>
+          <w:szCs w:val="18"/>
+        </w:rPr>
+        <w:t>num</w:t>
+      </w:r>
+      <w:proofErr w:type="spellEnd"/>
+      <w:r>
+        <w:rPr>
+          <w:rStyle w:val="HTMLCode"/>
+          <w:rFonts w:eastAsiaTheme="minorHAnsi"/>
+          <w:sz w:val="18"/>
+          <w:szCs w:val="18"/>
+        </w:rPr>
+        <w:t>)</w:t>
+      </w:r>
+    </w:p>
+    <w:p>
+      <w:pPr>
+        <w:pStyle w:val="NoSpacing"/>
+        <w:pBdr>
+          <w:top w:val="single" w:sz="4" w:space="1" w:color="auto"/>
+          <w:left w:val="single" w:sz="4" w:space="4" w:color="auto"/>
+          <w:bottom w:val="single" w:sz="4" w:space="1" w:color="auto"/>
+          <w:right w:val="single" w:sz="4" w:space="4" w:color="auto"/>
+        </w:pBdr>
+        <w:rPr>
+          <w:sz w:val="18"/>
+          <w:szCs w:val="18"/>
+        </w:rPr>
+      </w:pPr>
+      <w:r>
+        <w:rPr>
+          <w:rStyle w:val="hljs-keyword"/>
+          <w:sz w:val="18"/>
+          <w:szCs w:val="18"/>
+        </w:rPr>
+        <w:t>OUTPUT</w:t>
+      </w:r>
+      <w:r>
+        <w:rPr>
+          <w:rStyle w:val="HTMLCode"/>
+          <w:rFonts w:eastAsiaTheme="minorHAnsi"/>
+          <w:sz w:val="18"/>
+          <w:szCs w:val="18"/>
+        </w:rPr>
+        <w:t xml:space="preserve"> </w:t>
+      </w:r>
+      <w:r>
+        <w:rPr>
+          <w:rStyle w:val="HTMLCode"/>
+          <w:rFonts w:eastAsiaTheme="minorHAnsi"/>
+          <w:sz w:val="18"/>
+          <w:szCs w:val="18"/>
+        </w:rPr>
+        <w:t>fact</w:t>
+      </w:r>
+    </w:p>
+    <w:p>
+      <w:pPr>
+        <w:pStyle w:val="NoSpacing"/>
+        <w:pBdr>
+          <w:top w:val="single" w:sz="4" w:space="1" w:color="auto"/>
+          <w:left w:val="single" w:sz="4" w:space="4" w:color="auto"/>
+          <w:bottom w:val="single" w:sz="4" w:space="1" w:color="auto"/>
+          <w:right w:val="single" w:sz="4" w:space="4" w:color="auto"/>
+        </w:pBdr>
+        <w:rPr>
+          <w:sz w:val="18"/>
+          <w:szCs w:val="18"/>
+        </w:rPr>
+      </w:pPr>
+    </w:p>
+    <w:p>
+      <w:pPr>
+        <w:pStyle w:val="NoSpacing"/>
+        <w:pBdr>
+          <w:top w:val="single" w:sz="4" w:space="1" w:color="auto"/>
+          <w:left w:val="single" w:sz="4" w:space="4" w:color="auto"/>
+          <w:bottom w:val="single" w:sz="4" w:space="1" w:color="auto"/>
+          <w:right w:val="single" w:sz="4" w:space="4" w:color="auto"/>
+        </w:pBdr>
+        <w:rPr>
+          <w:sz w:val="18"/>
+          <w:szCs w:val="18"/>
+        </w:rPr>
+      </w:pPr>
+      <w:r>
+        <w:rPr>
+          <w:sz w:val="18"/>
+          <w:szCs w:val="18"/>
+        </w:rPr>
+        <w:t xml:space="preserve">Function </w:t>
+      </w:r>
+      <w:r>
+        <w:t>Fibonacci(n)</w:t>
+      </w:r>
+    </w:p>
+    <w:p>
+      <w:pPr>
+        <w:pStyle w:val="NoSpacing"/>
+        <w:pBdr>
+          <w:top w:val="single" w:sz="4" w:space="1" w:color="auto"/>
+          <w:left w:val="single" w:sz="4" w:space="4" w:color="auto"/>
+          <w:bottom w:val="single" w:sz="4" w:space="1" w:color="auto"/>
+          <w:right w:val="single" w:sz="4" w:space="4" w:color="auto"/>
+        </w:pBdr>
+        <w:rPr>
+          <w:sz w:val="18"/>
+          <w:szCs w:val="18"/>
+        </w:rPr>
+      </w:pPr>
+      <w:r>
+        <w:rPr>
+          <w:sz w:val="18"/>
+          <w:szCs w:val="18"/>
+        </w:rPr>
         <w:t>Step 1: Start</w:t>
       </w:r>
     </w:p>
     <w:p>
-      <w:r>
-        <w:t xml:space="preserve">Step 2: Declare variables a, b, c, n, </w:t>
+      <w:pPr>
+        <w:pStyle w:val="NoSpacing"/>
+        <w:pBdr>
+          <w:top w:val="single" w:sz="4" w:space="1" w:color="auto"/>
+          <w:left w:val="single" w:sz="4" w:space="4" w:color="auto"/>
+          <w:bottom w:val="single" w:sz="4" w:space="1" w:color="auto"/>
+          <w:right w:val="single" w:sz="4" w:space="4" w:color="auto"/>
+        </w:pBdr>
+        <w:rPr>
+          <w:sz w:val="18"/>
+          <w:szCs w:val="18"/>
+        </w:rPr>
+      </w:pPr>
+      <w:r>
+        <w:rPr>
+          <w:sz w:val="18"/>
+          <w:szCs w:val="18"/>
+        </w:rPr>
+        <w:t xml:space="preserve">Step 2: Declare variables a, b, c, </w:t>
       </w:r>
       <w:proofErr w:type="spellStart"/>
       <w:r>
+        <w:rPr>
+          <w:sz w:val="18"/>
+          <w:szCs w:val="18"/>
+        </w:rPr>
         <w:t>i</w:t>
       </w:r>
       <w:proofErr w:type="spellEnd"/>
     </w:p>
     <w:p>
-      <w:r>
+      <w:pPr>
+        <w:pStyle w:val="NoSpacing"/>
+        <w:pBdr>
+          <w:top w:val="single" w:sz="4" w:space="1" w:color="auto"/>
+          <w:left w:val="single" w:sz="4" w:space="4" w:color="auto"/>
+          <w:bottom w:val="single" w:sz="4" w:space="1" w:color="auto"/>
+          <w:right w:val="single" w:sz="4" w:space="4" w:color="auto"/>
+        </w:pBdr>
+        <w:rPr>
+          <w:sz w:val="18"/>
+          <w:szCs w:val="18"/>
+        </w:rPr>
+      </w:pPr>
+      <w:r>
+        <w:rPr>
+          <w:sz w:val="18"/>
+          <w:szCs w:val="18"/>
+        </w:rPr>
         <w:t xml:space="preserve">Step 3: Initialize variables a=0, b=1, and </w:t>
       </w:r>
       <w:proofErr w:type="spellStart"/>
       <w:r>
+        <w:rPr>
+          <w:sz w:val="18"/>
+          <w:szCs w:val="18"/>
+        </w:rPr>
         <w:t>i</w:t>
       </w:r>
       <w:proofErr w:type="spellEnd"/>
       <w:r>
+        <w:rPr>
+          <w:sz w:val="18"/>
+          <w:szCs w:val="18"/>
+        </w:rPr>
         <w:t>=2</w:t>
       </w:r>
     </w:p>
     <w:p>
-      <w:r>
+      <w:pPr>
+        <w:pStyle w:val="NoSpacing"/>
+        <w:pBdr>
+          <w:top w:val="single" w:sz="4" w:space="1" w:color="auto"/>
+          <w:left w:val="single" w:sz="4" w:space="4" w:color="auto"/>
+          <w:bottom w:val="single" w:sz="4" w:space="1" w:color="auto"/>
+          <w:right w:val="single" w:sz="4" w:space="4" w:color="auto"/>
+        </w:pBdr>
+        <w:rPr>
+          <w:sz w:val="18"/>
+          <w:szCs w:val="18"/>
+        </w:rPr>
+      </w:pPr>
+      <w:r>
+        <w:rPr>
+          <w:sz w:val="18"/>
+          <w:szCs w:val="18"/>
+        </w:rPr>
         <w:t>Step 4: Read n from the user</w:t>
       </w:r>
     </w:p>
     <w:p>
-      <w:r>
+      <w:pPr>
+        <w:pStyle w:val="NoSpacing"/>
+        <w:pBdr>
+          <w:top w:val="single" w:sz="4" w:space="1" w:color="auto"/>
+          <w:left w:val="single" w:sz="4" w:space="4" w:color="auto"/>
+          <w:bottom w:val="single" w:sz="4" w:space="1" w:color="auto"/>
+          <w:right w:val="single" w:sz="4" w:space="4" w:color="auto"/>
+        </w:pBdr>
+        <w:rPr>
+          <w:sz w:val="18"/>
+          <w:szCs w:val="18"/>
+        </w:rPr>
+      </w:pPr>
+      <w:r>
+        <w:rPr>
+          <w:sz w:val="18"/>
+          <w:szCs w:val="18"/>
+        </w:rPr>
         <w:t>Step 5: Print a and b</w:t>
       </w:r>
     </w:p>
     <w:p>
-      <w:r>
+      <w:pPr>
+        <w:pStyle w:val="NoSpacing"/>
+        <w:pBdr>
+          <w:top w:val="single" w:sz="4" w:space="1" w:color="auto"/>
+          <w:left w:val="single" w:sz="4" w:space="4" w:color="auto"/>
+          <w:bottom w:val="single" w:sz="4" w:space="1" w:color="auto"/>
+          <w:right w:val="single" w:sz="4" w:space="4" w:color="auto"/>
+        </w:pBdr>
+        <w:rPr>
+          <w:sz w:val="18"/>
+          <w:szCs w:val="18"/>
+        </w:rPr>
+      </w:pPr>
+      <w:r>
+        <w:rPr>
+          <w:sz w:val="18"/>
+          <w:szCs w:val="18"/>
+        </w:rPr>
         <w:t xml:space="preserve">Step 6: Repeat until </w:t>
       </w:r>
       <w:proofErr w:type="spellStart"/>
       <w:r>
+        <w:rPr>
+          <w:sz w:val="18"/>
+          <w:szCs w:val="18"/>
+        </w:rPr>
         <w:t>i</w:t>
       </w:r>
       <w:proofErr w:type="spellEnd"/>
       <w:r>
+        <w:rPr>
+          <w:sz w:val="18"/>
+          <w:szCs w:val="18"/>
+        </w:rPr>
         <w:t xml:space="preserve"> = n:</w:t>
       </w:r>
     </w:p>
     <w:p>
-      <w:r>
+      <w:pPr>
+        <w:pStyle w:val="NoSpacing"/>
+        <w:pBdr>
+          <w:top w:val="single" w:sz="4" w:space="1" w:color="auto"/>
+          <w:left w:val="single" w:sz="4" w:space="4" w:color="auto"/>
+          <w:bottom w:val="single" w:sz="4" w:space="1" w:color="auto"/>
+          <w:right w:val="single" w:sz="4" w:space="4" w:color="auto"/>
+        </w:pBdr>
+        <w:rPr>
+          <w:sz w:val="18"/>
+          <w:szCs w:val="18"/>
+        </w:rPr>
+      </w:pPr>
+      <w:r>
+        <w:rPr>
+          <w:sz w:val="18"/>
+          <w:szCs w:val="18"/>
+        </w:rPr>
         <w:t xml:space="preserve">    Step 6.1: c = a + b</w:t>
       </w:r>
     </w:p>
     <w:p>
-      <w:r>
+      <w:pPr>
+        <w:pStyle w:val="NoSpacing"/>
+        <w:pBdr>
+          <w:top w:val="single" w:sz="4" w:space="1" w:color="auto"/>
+          <w:left w:val="single" w:sz="4" w:space="4" w:color="auto"/>
+          <w:bottom w:val="single" w:sz="4" w:space="1" w:color="auto"/>
+          <w:right w:val="single" w:sz="4" w:space="4" w:color="auto"/>
+        </w:pBdr>
+        <w:rPr>
+          <w:sz w:val="18"/>
+          <w:szCs w:val="18"/>
+        </w:rPr>
+      </w:pPr>
+      <w:r>
+        <w:rPr>
+          <w:sz w:val="18"/>
+          <w:szCs w:val="18"/>
+        </w:rPr>
         <w:t xml:space="preserve">    Step 6.2: Print c</w:t>
       </w:r>
     </w:p>
     <w:p>
-      <w:r>
+      <w:pPr>
+        <w:pStyle w:val="NoSpacing"/>
+        <w:pBdr>
+          <w:top w:val="single" w:sz="4" w:space="1" w:color="auto"/>
+          <w:left w:val="single" w:sz="4" w:space="4" w:color="auto"/>
+          <w:bottom w:val="single" w:sz="4" w:space="1" w:color="auto"/>
+          <w:right w:val="single" w:sz="4" w:space="4" w:color="auto"/>
+        </w:pBdr>
+        <w:rPr>
+          <w:sz w:val="18"/>
+          <w:szCs w:val="18"/>
+        </w:rPr>
+      </w:pPr>
+      <w:r>
+        <w:rPr>
+          <w:sz w:val="18"/>
+          <w:szCs w:val="18"/>
+        </w:rPr>
         <w:t xml:space="preserve">    Step 6.3: a = b</w:t>
       </w:r>
     </w:p>
     <w:p>
-      <w:r>
+      <w:pPr>
+        <w:pStyle w:val="NoSpacing"/>
+        <w:pBdr>
+          <w:top w:val="single" w:sz="4" w:space="1" w:color="auto"/>
+          <w:left w:val="single" w:sz="4" w:space="4" w:color="auto"/>
+          <w:bottom w:val="single" w:sz="4" w:space="1" w:color="auto"/>
+          <w:right w:val="single" w:sz="4" w:space="4" w:color="auto"/>
+        </w:pBdr>
+        <w:rPr>
+          <w:sz w:val="18"/>
+          <w:szCs w:val="18"/>
+        </w:rPr>
+      </w:pPr>
+      <w:r>
+        <w:rPr>
+          <w:sz w:val="18"/>
+          <w:szCs w:val="18"/>
+        </w:rPr>
         <w:t xml:space="preserve">    Step 6.4: b = c</w:t>
       </w:r>
     </w:p>
     <w:p>
-      <w:r>
+      <w:pPr>
+        <w:pStyle w:val="NoSpacing"/>
+        <w:pBdr>
+          <w:top w:val="single" w:sz="4" w:space="1" w:color="auto"/>
+          <w:left w:val="single" w:sz="4" w:space="4" w:color="auto"/>
+          <w:bottom w:val="single" w:sz="4" w:space="1" w:color="auto"/>
+          <w:right w:val="single" w:sz="4" w:space="4" w:color="auto"/>
+        </w:pBdr>
+        <w:rPr>
+          <w:sz w:val="18"/>
+          <w:szCs w:val="18"/>
+        </w:rPr>
+      </w:pPr>
+      <w:r>
+        <w:rPr>
+          <w:sz w:val="18"/>
+          <w:szCs w:val="18"/>
+        </w:rPr>
         <w:t xml:space="preserve">    Step 6.5: </w:t>
       </w:r>
       <w:proofErr w:type="spellStart"/>
       <w:r>
+        <w:rPr>
+          <w:sz w:val="18"/>
+          <w:szCs w:val="18"/>
+        </w:rPr>
         <w:t>i</w:t>
       </w:r>
       <w:proofErr w:type="spellEnd"/>
       <w:r>
+        <w:rPr>
+          <w:sz w:val="18"/>
+          <w:szCs w:val="18"/>
+        </w:rPr>
         <w:t xml:space="preserve"> = </w:t>
       </w:r>
       <w:proofErr w:type="spellStart"/>
       <w:r>
+        <w:rPr>
+          <w:sz w:val="18"/>
+          <w:szCs w:val="18"/>
+        </w:rPr>
         <w:t>i</w:t>
       </w:r>
       <w:proofErr w:type="spellEnd"/>
       <w:r>
+        <w:rPr>
+          <w:sz w:val="18"/>
+          <w:szCs w:val="18"/>
+        </w:rPr>
         <w:t xml:space="preserve"> + 1</w:t>
       </w:r>
     </w:p>
     <w:p>
-      <w:r>
+      <w:pPr>
+        <w:pStyle w:val="NoSpacing"/>
+        <w:pBdr>
+          <w:top w:val="single" w:sz="4" w:space="1" w:color="auto"/>
+          <w:left w:val="single" w:sz="4" w:space="4" w:color="auto"/>
+          <w:bottom w:val="single" w:sz="4" w:space="1" w:color="auto"/>
+          <w:right w:val="single" w:sz="4" w:space="4" w:color="auto"/>
+        </w:pBdr>
+        <w:rPr>
+          <w:sz w:val="18"/>
+          <w:szCs w:val="18"/>
+        </w:rPr>
+      </w:pPr>
+      <w:r>
+        <w:rPr>
+          <w:sz w:val="18"/>
+          <w:szCs w:val="18"/>
+        </w:rPr>
         <w:t>Step 7: Stop</w:t>
       </w:r>
     </w:p>
-    <w:p/>
+    <w:p>
+      <w:pPr>
+        <w:pStyle w:val="NoSpacing"/>
+        <w:pBdr>
+          <w:top w:val="single" w:sz="4" w:space="1" w:color="auto"/>
+          <w:left w:val="single" w:sz="4" w:space="4" w:color="auto"/>
+          <w:bottom w:val="single" w:sz="4" w:space="1" w:color="auto"/>
+          <w:right w:val="single" w:sz="4" w:space="4" w:color="auto"/>
+        </w:pBdr>
+        <w:rPr>
+          <w:rFonts w:ascii="Courier New" w:eastAsia="Times New Roman" w:hAnsi="Courier New" w:cs="Courier New"/>
+          <w:kern w:val="0"/>
+          <w:sz w:val="18"/>
+          <w:szCs w:val="18"/>
+          <w:lang w:eastAsia="en-IN"/>
+          <w14:ligatures w14:val="none"/>
+        </w:rPr>
+      </w:pPr>
+      <w:r>
+        <w:rPr>
+          <w:rFonts w:ascii="Courier New" w:eastAsia="Times New Roman" w:hAnsi="Courier New" w:cs="Courier New"/>
+          <w:kern w:val="0"/>
+          <w:sz w:val="18"/>
+          <w:szCs w:val="18"/>
+          <w:lang w:eastAsia="en-IN"/>
+          <w14:ligatures w14:val="none"/>
+        </w:rPr>
+        <w:t>END FUNCTION</w:t>
+      </w:r>
+    </w:p>
+    <w:p>
+      <w:pPr>
+        <w:pStyle w:val="NoSpacing"/>
+        <w:pBdr>
+          <w:top w:val="single" w:sz="4" w:space="1" w:color="auto"/>
+          <w:left w:val="single" w:sz="4" w:space="4" w:color="auto"/>
+          <w:bottom w:val="single" w:sz="4" w:space="1" w:color="auto"/>
+          <w:right w:val="single" w:sz="4" w:space="4" w:color="auto"/>
+        </w:pBdr>
+        <w:rPr>
+          <w:sz w:val="18"/>
+          <w:szCs w:val="18"/>
+        </w:rPr>
+      </w:pPr>
+    </w:p>
+    <w:p>
+      <w:pPr>
+        <w:pStyle w:val="NoSpacing"/>
+        <w:pBdr>
+          <w:top w:val="single" w:sz="4" w:space="1" w:color="auto"/>
+          <w:left w:val="single" w:sz="4" w:space="4" w:color="auto"/>
+          <w:bottom w:val="single" w:sz="4" w:space="1" w:color="auto"/>
+          <w:right w:val="single" w:sz="4" w:space="4" w:color="auto"/>
+        </w:pBdr>
+        <w:rPr>
+          <w:sz w:val="18"/>
+          <w:szCs w:val="18"/>
+        </w:rPr>
+      </w:pPr>
+      <w:r>
+        <w:rPr>
+          <w:sz w:val="18"/>
+          <w:szCs w:val="18"/>
+        </w:rPr>
+        <w:t>Function Factorial(</w:t>
+      </w:r>
+      <w:proofErr w:type="spellStart"/>
+      <w:r>
+        <w:rPr>
+          <w:sz w:val="18"/>
+          <w:szCs w:val="18"/>
+        </w:rPr>
+        <w:t>num</w:t>
+      </w:r>
+      <w:proofErr w:type="spellEnd"/>
+      <w:r>
+        <w:rPr>
+          <w:sz w:val="18"/>
+          <w:szCs w:val="18"/>
+        </w:rPr>
+        <w:t>)</w:t>
+      </w:r>
+    </w:p>
+    <w:p>
+      <w:pPr>
+        <w:pStyle w:val="NoSpacing"/>
+        <w:pBdr>
+          <w:top w:val="single" w:sz="4" w:space="1" w:color="auto"/>
+          <w:left w:val="single" w:sz="4" w:space="4" w:color="auto"/>
+          <w:bottom w:val="single" w:sz="4" w:space="1" w:color="auto"/>
+          <w:right w:val="single" w:sz="4" w:space="4" w:color="auto"/>
+        </w:pBdr>
+        <w:rPr>
+          <w:sz w:val="18"/>
+          <w:szCs w:val="18"/>
+        </w:rPr>
+      </w:pPr>
+    </w:p>
+    <w:p>
+      <w:pPr>
+        <w:pStyle w:val="NoSpacing"/>
+        <w:pBdr>
+          <w:top w:val="single" w:sz="4" w:space="1" w:color="auto"/>
+          <w:left w:val="single" w:sz="4" w:space="4" w:color="auto"/>
+          <w:bottom w:val="single" w:sz="4" w:space="1" w:color="auto"/>
+          <w:right w:val="single" w:sz="4" w:space="4" w:color="auto"/>
+        </w:pBdr>
+        <w:rPr>
+          <w:sz w:val="18"/>
+          <w:szCs w:val="18"/>
+        </w:rPr>
+      </w:pPr>
+    </w:p>
+    <w:p>
+      <w:pPr>
+        <w:pStyle w:val="NoSpacing"/>
+        <w:pBdr>
+          <w:top w:val="single" w:sz="4" w:space="1" w:color="auto"/>
+          <w:left w:val="single" w:sz="4" w:space="4" w:color="auto"/>
+          <w:bottom w:val="single" w:sz="4" w:space="1" w:color="auto"/>
+          <w:right w:val="single" w:sz="4" w:space="4" w:color="auto"/>
+        </w:pBdr>
+        <w:rPr>
+          <w:sz w:val="18"/>
+          <w:szCs w:val="18"/>
+        </w:rPr>
+      </w:pPr>
+      <w:r>
+        <w:rPr>
+          <w:sz w:val="18"/>
+          <w:szCs w:val="18"/>
+        </w:rPr>
+        <w:t>Return fact</w:t>
+      </w:r>
+    </w:p>
+    <w:p>
+      <w:pPr>
+        <w:pStyle w:val="NoSpacing"/>
+        <w:pBdr>
+          <w:top w:val="single" w:sz="4" w:space="1" w:color="auto"/>
+          <w:left w:val="single" w:sz="4" w:space="4" w:color="auto"/>
+          <w:bottom w:val="single" w:sz="4" w:space="1" w:color="auto"/>
+          <w:right w:val="single" w:sz="4" w:space="4" w:color="auto"/>
+        </w:pBdr>
+        <w:rPr>
+          <w:sz w:val="18"/>
+          <w:szCs w:val="18"/>
+        </w:rPr>
+      </w:pPr>
+      <w:r>
+        <w:rPr>
+          <w:sz w:val="18"/>
+          <w:szCs w:val="18"/>
+        </w:rPr>
+        <w:t>End function</w:t>
+      </w:r>
+    </w:p>
+    <w:p>
+      <w:pPr>
+        <w:pStyle w:val="NoSpacing"/>
+        <w:pBdr>
+          <w:top w:val="single" w:sz="4" w:space="1" w:color="auto"/>
+          <w:left w:val="single" w:sz="4" w:space="4" w:color="auto"/>
+          <w:bottom w:val="single" w:sz="4" w:space="1" w:color="auto"/>
+          <w:right w:val="single" w:sz="4" w:space="4" w:color="auto"/>
+        </w:pBdr>
+      </w:pPr>
+    </w:p>
     <w:p/>
     <w:p/>
     <w:p>
@@ -1752,6 +2408,87 @@
       <w14:ligatures w14:val="none"/>
     </w:rPr>
   </w:style>
+  <w:style w:type="paragraph" w:styleId="HTMLPreformatted">
+    <w:name w:val="HTML Preformatted"/>
+    <w:basedOn w:val="Normal"/>
+    <w:link w:val="HTMLPreformattedChar"/>
+    <w:uiPriority w:val="99"/>
+    <w:semiHidden/>
+    <w:unhideWhenUsed/>
+    <w:rsid w:val="005B6307"/>
+    <w:pPr>
+      <w:tabs>
+        <w:tab w:val="left" w:pos="916"/>
+        <w:tab w:val="left" w:pos="1832"/>
+        <w:tab w:val="left" w:pos="2748"/>
+        <w:tab w:val="left" w:pos="3664"/>
+        <w:tab w:val="left" w:pos="4580"/>
+        <w:tab w:val="left" w:pos="5496"/>
+        <w:tab w:val="left" w:pos="6412"/>
+        <w:tab w:val="left" w:pos="7328"/>
+        <w:tab w:val="left" w:pos="8244"/>
+        <w:tab w:val="left" w:pos="9160"/>
+        <w:tab w:val="left" w:pos="10076"/>
+        <w:tab w:val="left" w:pos="10992"/>
+        <w:tab w:val="left" w:pos="11908"/>
+        <w:tab w:val="left" w:pos="12824"/>
+        <w:tab w:val="left" w:pos="13740"/>
+        <w:tab w:val="left" w:pos="14656"/>
+      </w:tabs>
+      <w:spacing w:after="0" w:line="240" w:lineRule="auto"/>
+    </w:pPr>
+    <w:rPr>
+      <w:rFonts w:ascii="Courier New" w:eastAsia="Times New Roman" w:hAnsi="Courier New" w:cs="Courier New"/>
+      <w:kern w:val="0"/>
+      <w:sz w:val="20"/>
+      <w:szCs w:val="20"/>
+      <w:lang w:eastAsia="en-IN"/>
+      <w14:ligatures w14:val="none"/>
+    </w:rPr>
+  </w:style>
+  <w:style w:type="character" w:customStyle="1" w:styleId="HTMLPreformattedChar">
+    <w:name w:val="HTML Preformatted Char"/>
+    <w:basedOn w:val="DefaultParagraphFont"/>
+    <w:link w:val="HTMLPreformatted"/>
+    <w:uiPriority w:val="99"/>
+    <w:semiHidden/>
+    <w:rsid w:val="005B6307"/>
+    <w:rPr>
+      <w:rFonts w:ascii="Courier New" w:eastAsia="Times New Roman" w:hAnsi="Courier New" w:cs="Courier New"/>
+      <w:kern w:val="0"/>
+      <w:sz w:val="20"/>
+      <w:szCs w:val="20"/>
+      <w:lang w:eastAsia="en-IN"/>
+      <w14:ligatures w14:val="none"/>
+    </w:rPr>
+  </w:style>
+  <w:style w:type="character" w:styleId="HTMLCode">
+    <w:name w:val="HTML Code"/>
+    <w:basedOn w:val="DefaultParagraphFont"/>
+    <w:uiPriority w:val="99"/>
+    <w:semiHidden/>
+    <w:unhideWhenUsed/>
+    <w:rsid w:val="005B6307"/>
+    <w:rPr>
+      <w:rFonts w:ascii="Courier New" w:eastAsia="Times New Roman" w:hAnsi="Courier New" w:cs="Courier New"/>
+      <w:sz w:val="20"/>
+      <w:szCs w:val="20"/>
+    </w:rPr>
+  </w:style>
+  <w:style w:type="character" w:customStyle="1" w:styleId="hljs-keyword">
+    <w:name w:val="hljs-keyword"/>
+    <w:basedOn w:val="DefaultParagraphFont"/>
+    <w:rsid w:val="005B6307"/>
+  </w:style>
+  <w:style w:type="paragraph" w:styleId="NoSpacing">
+    <w:name w:val="No Spacing"/>
+    <w:uiPriority w:val="1"/>
+    <w:qFormat/>
+    <w:rsid w:val="005B6307"/>
+    <w:pPr>
+      <w:spacing w:after="0" w:line="240" w:lineRule="auto"/>
+    </w:pPr>
+  </w:style>
 </w:styles>
 </file>
 

</xml_diff>